<commit_message>
Update layout of franklin page
</commit_message>
<xml_diff>
--- a/Weather/weather-site-plan/Weather Site Plan.docx
+++ b/Weather/weather-site-plan/Weather Site Plan.docx
@@ -1,6 +1,6 @@
 
 <file path=word/document.xml><?xml version="1.0" encoding="utf-8"?>
-<w:document xmlns:wpc="http://schemas.microsoft.com/office/word/2010/wordprocessingCanvas" xmlns:mo="http://schemas.microsoft.com/office/mac/office/2008/main" xmlns:mc="http://schemas.openxmlformats.org/markup-compatibility/2006" xmlns:mv="urn:schemas-microsoft-com:mac:vml" xmlns:o="urn:schemas-microsoft-com:office:office" xmlns:r="http://schemas.openxmlformats.org/officeDocument/2006/relationships" xmlns:m="http://schemas.openxmlformats.org/officeDocument/2006/math" xmlns:v="urn:schemas-microsoft-com:vml" xmlns:wp14="http://schemas.microsoft.com/office/word/2010/wordprocessingDrawing" xmlns:wp="http://schemas.openxmlformats.org/drawingml/2006/wordprocessingDrawing" xmlns:w10="urn:schemas-microsoft-com:office:word" xmlns:w="http://schemas.openxmlformats.org/wordprocessingml/2006/main" xmlns:w14="http://schemas.microsoft.com/office/word/2010/wordml" xmlns:w15="http://schemas.microsoft.com/office/word/2012/wordml" xmlns:wpg="http://schemas.microsoft.com/office/word/2010/wordprocessingGroup" xmlns:wpi="http://schemas.microsoft.com/office/word/2010/wordprocessingInk" xmlns:wne="http://schemas.microsoft.com/office/word/2006/wordml" xmlns:wps="http://schemas.microsoft.com/office/word/2010/wordprocessingShape" mc:Ignorable="w14 w15 wp14">
+<w:document xmlns:wpc="http://schemas.microsoft.com/office/word/2010/wordprocessingCanvas" xmlns:cx="http://schemas.microsoft.com/office/drawing/2014/chartex" xmlns:cx1="http://schemas.microsoft.com/office/drawing/2015/9/8/chartex" xmlns:cx2="http://schemas.microsoft.com/office/drawing/2015/10/21/chartex" xmlns:cx3="http://schemas.microsoft.com/office/drawing/2016/5/9/chartex" xmlns:cx4="http://schemas.microsoft.com/office/drawing/2016/5/10/chartex" xmlns:cx5="http://schemas.microsoft.com/office/drawing/2016/5/11/chartex" xmlns:cx6="http://schemas.microsoft.com/office/drawing/2016/5/12/chartex" xmlns:cx7="http://schemas.microsoft.com/office/drawing/2016/5/13/chartex" xmlns:cx8="http://schemas.microsoft.com/office/drawing/2016/5/14/chartex" xmlns:mc="http://schemas.openxmlformats.org/markup-compatibility/2006" xmlns:o="urn:schemas-microsoft-com:office:office" xmlns:r="http://schemas.openxmlformats.org/officeDocument/2006/relationships" xmlns:m="http://schemas.openxmlformats.org/officeDocument/2006/math" xmlns:v="urn:schemas-microsoft-com:vml" xmlns:wp14="http://schemas.microsoft.com/office/word/2010/wordprocessingDrawing" xmlns:wp="http://schemas.openxmlformats.org/drawingml/2006/wordprocessingDrawing" xmlns:w10="urn:schemas-microsoft-com:office:word" xmlns:w="http://schemas.openxmlformats.org/wordprocessingml/2006/main" xmlns:w14="http://schemas.microsoft.com/office/word/2010/wordml" xmlns:w15="http://schemas.microsoft.com/office/word/2012/wordml" xmlns:w16se="http://schemas.microsoft.com/office/word/2015/wordml/symex" xmlns:wpg="http://schemas.microsoft.com/office/word/2010/wordprocessingGroup" xmlns:wpi="http://schemas.microsoft.com/office/word/2010/wordprocessingInk" xmlns:wne="http://schemas.microsoft.com/office/word/2006/wordml" xmlns:wps="http://schemas.microsoft.com/office/word/2010/wordprocessingShape" mc:Ignorable="w14 w15 w16se wp14">
   <w:body>
     <w:p>
       <w:pPr>
@@ -9,8 +9,6 @@
       <w:r>
         <w:t xml:space="preserve">Weather </w:t>
       </w:r>
-      <w:bookmarkStart w:id="0" w:name="_GoBack"/>
-      <w:bookmarkEnd w:id="0"/>
       <w:r>
         <w:t>Site Plan</w:t>
       </w:r>
@@ -213,15 +211,7 @@
         <w:t>Motivation</w:t>
       </w:r>
       <w:r>
-        <w:t xml:space="preserve">: Joe is not into planning.  His </w:t>
-      </w:r>
-      <w:proofErr w:type="gramStart"/>
-      <w:r>
-        <w:t>last minute</w:t>
-      </w:r>
-      <w:proofErr w:type="gramEnd"/>
-      <w:r>
-        <w:t xml:space="preserve"> scrambling, whether it is getting to class in the morning or heading out on his latest adventure, has left him unprepared for weather conditions many times (He is tired of </w:t>
+        <w:t xml:space="preserve">: Joe is not into planning.  His last minute scrambling, whether it is getting to class in the morning or heading out on his latest adventure, has left him unprepared for weather conditions many times (He is tired of </w:t>
       </w:r>
       <w:r>
         <w:lastRenderedPageBreak/>
@@ -511,40 +501,19 @@
       </w:r>
       <w:proofErr w:type="spellEnd"/>
       <w:r>
-        <w:t xml:space="preserve"> </w:t>
-      </w:r>
-      <w:proofErr w:type="gramStart"/>
-      <w:r>
-        <w:t xml:space="preserve">API </w:t>
+        <w:t xml:space="preserve"> API </w:t>
       </w:r>
       <w:r>
         <w:t xml:space="preserve"> (</w:t>
       </w:r>
-      <w:proofErr w:type="gramEnd"/>
-      <w:r>
-        <w:fldChar w:fldCharType="begin"/>
-      </w:r>
-      <w:r>
-        <w:instrText xml:space="preserve"> HYPERLINK "https://www.wunderground.com/wea</w:instrText>
-      </w:r>
-      <w:r>
-        <w:instrText xml:space="preserve">ther/api/" </w:instrText>
-      </w:r>
-      <w:r>
-        <w:fldChar w:fldCharType="separate"/>
-      </w:r>
-      <w:r>
-        <w:rPr>
-          <w:rStyle w:val="Hyperlink"/>
-        </w:rPr>
-        <w:t>https://www.wunderground.com/weather/api/</w:t>
-      </w:r>
-      <w:r>
-        <w:rPr>
-          <w:rStyle w:val="Hyperlink"/>
-        </w:rPr>
-        <w:fldChar w:fldCharType="end"/>
-      </w:r>
+      <w:hyperlink r:id="rId7" w:history="1">
+        <w:r>
+          <w:rPr>
+            <w:rStyle w:val="Hyperlink"/>
+          </w:rPr>
+          <w:t>https://www.wunderground.com/weather/api/</w:t>
+        </w:r>
+      </w:hyperlink>
       <w:r>
         <w:t xml:space="preserve">) </w:t>
       </w:r>
@@ -567,6 +536,7 @@
         <w:rPr>
           <w:b/>
         </w:rPr>
+        <w:lastRenderedPageBreak/>
         <w:t>Franklin, Greenville, Springfield</w:t>
       </w:r>
       <w:r>
@@ -608,20 +578,12 @@
       <w:r>
         <w:t xml:space="preserve"> The search term from the field should be sent to the </w:t>
       </w:r>
-      <w:hyperlink r:id="rId7" w:history="1">
-        <w:proofErr w:type="spellStart"/>
+      <w:hyperlink r:id="rId8" w:history="1">
         <w:r>
           <w:rPr>
             <w:rStyle w:val="Hyperlink"/>
           </w:rPr>
-          <w:t>WeatherUnderground</w:t>
-        </w:r>
-        <w:proofErr w:type="spellEnd"/>
-        <w:r>
-          <w:rPr>
-            <w:rStyle w:val="Hyperlink"/>
-          </w:rPr>
-          <w:t xml:space="preserve"> autocomplete API</w:t>
+          <w:t>WeatherUnderground autocomplete API</w:t>
         </w:r>
       </w:hyperlink>
       <w:r>
@@ -668,21 +630,13 @@
         <w:t xml:space="preserve"> (You recognize that this logo could easily be re-created entirely with CSS using the right font and HTML entities…</w:t>
       </w:r>
       <w:r>
-        <w:t xml:space="preserve"> &amp;#</w:t>
-      </w:r>
-      <w:proofErr w:type="gramStart"/>
-      <w:r>
-        <w:t>9856;</w:t>
+        <w:t xml:space="preserve"> &amp;#9856;</w:t>
       </w:r>
       <w:r>
         <w:t xml:space="preserve">  </w:t>
       </w:r>
       <w:r>
-        <w:t>&amp;</w:t>
-      </w:r>
-      <w:proofErr w:type="gramEnd"/>
-      <w:r>
-        <w:t>#9861;</w:t>
+        <w:t>&amp;#9861;</w:t>
       </w:r>
       <w:r>
         <w:t>)</w:t>
@@ -715,7 +669,7 @@
                     </pic:cNvPicPr>
                   </pic:nvPicPr>
                   <pic:blipFill>
-                    <a:blip r:embed="rId8">
+                    <a:blip r:embed="rId9">
                       <a:extLst>
                         <a:ext uri="{28A0092B-C50C-407E-A947-70E740481C1C}">
                           <a14:useLocalDpi xmlns:a14="http://schemas.microsoft.com/office/drawing/2010/main" val="0"/>
@@ -763,7 +717,10 @@
         <w:t>The client also expressed interest in the following fonts:</w:t>
       </w:r>
     </w:p>
-    <w:p/>
+    <w:p>
+      <w:bookmarkStart w:id="0" w:name="_GoBack"/>
+      <w:bookmarkEnd w:id="0"/>
+    </w:p>
     <w:p>
       <w:r>
         <w:rPr>
@@ -774,7 +731,7 @@
       <w:r>
         <w:t xml:space="preserve">: </w:t>
       </w:r>
-      <w:hyperlink r:id="rId9" w:history="1">
+      <w:hyperlink r:id="rId10" w:history="1">
         <w:proofErr w:type="spellStart"/>
         <w:r>
           <w:rPr>
@@ -822,7 +779,7 @@
                     </pic:cNvPicPr>
                   </pic:nvPicPr>
                   <pic:blipFill>
-                    <a:blip r:embed="rId10">
+                    <a:blip r:embed="rId11">
                       <a:extLst>
                         <a:ext uri="{28A0092B-C50C-407E-A947-70E740481C1C}">
                           <a14:useLocalDpi xmlns:a14="http://schemas.microsoft.com/office/drawing/2010/main" val="0"/>
@@ -890,7 +847,7 @@
                     </pic:cNvPicPr>
                   </pic:nvPicPr>
                   <pic:blipFill>
-                    <a:blip r:embed="rId11">
+                    <a:blip r:embed="rId12">
                       <a:extLst>
                         <a:ext uri="{28A0092B-C50C-407E-A947-70E740481C1C}">
                           <a14:useLocalDpi xmlns:a14="http://schemas.microsoft.com/office/drawing/2010/main" val="0"/>
@@ -965,7 +922,7 @@
                     <pic:cNvPicPr/>
                   </pic:nvPicPr>
                   <pic:blipFill>
-                    <a:blip r:embed="rId12">
+                    <a:blip r:embed="rId13">
                       <a:extLst>
                         <a:ext uri="{28A0092B-C50C-407E-A947-70E740481C1C}">
                           <a14:useLocalDpi xmlns:a14="http://schemas.microsoft.com/office/drawing/2010/main" val="0"/>
@@ -1163,7 +1120,7 @@
                     </pic:cNvPicPr>
                   </pic:nvPicPr>
                   <pic:blipFill>
-                    <a:blip r:embed="rId13">
+                    <a:blip r:embed="rId14">
                       <a:extLst>
                         <a:ext uri="{28A0092B-C50C-407E-A947-70E740481C1C}">
                           <a14:useLocalDpi xmlns:a14="http://schemas.microsoft.com/office/drawing/2010/main" val="0"/>
@@ -1202,7 +1159,6 @@
         </w:rPr>
       </w:pPr>
       <w:proofErr w:type="spellStart"/>
-      <w:proofErr w:type="gramStart"/>
       <w:r>
         <w:rPr>
           <w:rFonts w:eastAsia="Times New Roman" w:cs="Times New Roman"/>
@@ -1211,7 +1167,6 @@
         <w:t>Link:normal</w:t>
       </w:r>
       <w:proofErr w:type="spellEnd"/>
-      <w:proofErr w:type="gramEnd"/>
       <w:r>
         <w:rPr>
           <w:rFonts w:eastAsia="Times New Roman" w:cs="Times New Roman"/>
@@ -1232,7 +1187,6 @@
         </w:rPr>
       </w:pPr>
       <w:proofErr w:type="spellStart"/>
-      <w:proofErr w:type="gramStart"/>
       <w:r>
         <w:rPr>
           <w:rFonts w:eastAsia="Times New Roman" w:cs="Times New Roman"/>
@@ -1241,7 +1195,6 @@
         <w:t>Link:visited</w:t>
       </w:r>
       <w:proofErr w:type="spellEnd"/>
-      <w:proofErr w:type="gramEnd"/>
       <w:r>
         <w:rPr>
           <w:rFonts w:eastAsia="Times New Roman" w:cs="Times New Roman"/>
@@ -1264,7 +1217,6 @@
         </w:rPr>
       </w:pPr>
       <w:proofErr w:type="spellStart"/>
-      <w:proofErr w:type="gramStart"/>
       <w:r>
         <w:rPr>
           <w:rFonts w:eastAsia="Times New Roman" w:cs="Times New Roman"/>
@@ -1273,7 +1225,6 @@
         <w:t>Link:hover</w:t>
       </w:r>
       <w:proofErr w:type="spellEnd"/>
-      <w:proofErr w:type="gramEnd"/>
       <w:r>
         <w:rPr>
           <w:rFonts w:eastAsia="Times New Roman" w:cs="Times New Roman"/>
@@ -1298,7 +1249,6 @@
         </w:rPr>
       </w:pPr>
       <w:proofErr w:type="spellStart"/>
-      <w:proofErr w:type="gramStart"/>
       <w:r>
         <w:rPr>
           <w:u w:val="single"/>
@@ -1306,7 +1256,6 @@
         <w:t>Link:active</w:t>
       </w:r>
       <w:proofErr w:type="spellEnd"/>
-      <w:proofErr w:type="gramEnd"/>
       <w:r>
         <w:rPr>
           <w:u w:val="single"/>
@@ -1368,7 +1317,7 @@
                     </pic:cNvPicPr>
                   </pic:nvPicPr>
                   <pic:blipFill>
-                    <a:blip r:embed="rId14">
+                    <a:blip r:embed="rId15">
                       <a:extLst>
                         <a:ext uri="{28A0092B-C50C-407E-A947-70E740481C1C}">
                           <a14:useLocalDpi xmlns:a14="http://schemas.microsoft.com/office/drawing/2010/main" val="0"/>
@@ -1405,17 +1354,12 @@
         <w:t xml:space="preserve">    background-color: </w:t>
       </w:r>
       <w:proofErr w:type="spellStart"/>
-      <w:proofErr w:type="gramStart"/>
       <w:r>
         <w:t>rgba</w:t>
       </w:r>
       <w:proofErr w:type="spellEnd"/>
       <w:r>
-        <w:t>(</w:t>
-      </w:r>
-      <w:proofErr w:type="gramEnd"/>
-      <w:r>
-        <w:t>200,200,200,.6);</w:t>
+        <w:t>(200,200,200,.6);</w:t>
       </w:r>
     </w:p>
     <w:p>
@@ -1459,6 +1403,7 @@
         <w:pStyle w:val="Heading2"/>
       </w:pPr>
       <w:r>
+        <w:lastRenderedPageBreak/>
         <w:t>Wireframes</w:t>
       </w:r>
     </w:p>
@@ -1496,7 +1441,7 @@
                     </pic:cNvPicPr>
                   </pic:nvPicPr>
                   <pic:blipFill>
-                    <a:blip r:embed="rId15">
+                    <a:blip r:embed="rId16">
                       <a:extLst>
                         <a:ext uri="{28A0092B-C50C-407E-A947-70E740481C1C}">
                           <a14:useLocalDpi xmlns:a14="http://schemas.microsoft.com/office/drawing/2010/main" val="0"/>
@@ -1547,6 +1492,7 @@
         <w:pStyle w:val="Heading3"/>
       </w:pPr>
       <w:r>
+        <w:lastRenderedPageBreak/>
         <w:t>Large Screen</w:t>
       </w:r>
     </w:p>
@@ -1574,7 +1520,7 @@
                     </pic:cNvPicPr>
                   </pic:nvPicPr>
                   <pic:blipFill>
-                    <a:blip r:embed="rId16">
+                    <a:blip r:embed="rId17">
                       <a:extLst>
                         <a:ext uri="{28A0092B-C50C-407E-A947-70E740481C1C}">
                           <a14:useLocalDpi xmlns:a14="http://schemas.microsoft.com/office/drawing/2010/main" val="0"/>
@@ -1617,8 +1563,8 @@
 </file>
 
 <file path=word/numbering.xml><?xml version="1.0" encoding="utf-8"?>
-<w:numbering xmlns:wpc="http://schemas.microsoft.com/office/word/2010/wordprocessingCanvas" xmlns:mo="http://schemas.microsoft.com/office/mac/office/2008/main" xmlns:mc="http://schemas.openxmlformats.org/markup-compatibility/2006" xmlns:mv="urn:schemas-microsoft-com:mac:vml" xmlns:o="urn:schemas-microsoft-com:office:office" xmlns:r="http://schemas.openxmlformats.org/officeDocument/2006/relationships" xmlns:m="http://schemas.openxmlformats.org/officeDocument/2006/math" xmlns:v="urn:schemas-microsoft-com:vml" xmlns:wp14="http://schemas.microsoft.com/office/word/2010/wordprocessingDrawing" xmlns:wp="http://schemas.openxmlformats.org/drawingml/2006/wordprocessingDrawing" xmlns:w10="urn:schemas-microsoft-com:office:word" xmlns:w="http://schemas.openxmlformats.org/wordprocessingml/2006/main" xmlns:w14="http://schemas.microsoft.com/office/word/2010/wordml" xmlns:w15="http://schemas.microsoft.com/office/word/2012/wordml" xmlns:wpg="http://schemas.microsoft.com/office/word/2010/wordprocessingGroup" xmlns:wpi="http://schemas.microsoft.com/office/word/2010/wordprocessingInk" xmlns:wne="http://schemas.microsoft.com/office/word/2006/wordml" xmlns:wps="http://schemas.microsoft.com/office/word/2010/wordprocessingShape" mc:Ignorable="w14 w15 wp14">
-  <w:abstractNum w:abstractNumId="0">
+<w:numbering xmlns:wpc="http://schemas.microsoft.com/office/word/2010/wordprocessingCanvas" xmlns:cx="http://schemas.microsoft.com/office/drawing/2014/chartex" xmlns:cx1="http://schemas.microsoft.com/office/drawing/2015/9/8/chartex" xmlns:cx2="http://schemas.microsoft.com/office/drawing/2015/10/21/chartex" xmlns:cx3="http://schemas.microsoft.com/office/drawing/2016/5/9/chartex" xmlns:cx4="http://schemas.microsoft.com/office/drawing/2016/5/10/chartex" xmlns:cx5="http://schemas.microsoft.com/office/drawing/2016/5/11/chartex" xmlns:cx6="http://schemas.microsoft.com/office/drawing/2016/5/12/chartex" xmlns:cx7="http://schemas.microsoft.com/office/drawing/2016/5/13/chartex" xmlns:cx8="http://schemas.microsoft.com/office/drawing/2016/5/14/chartex" xmlns:mc="http://schemas.openxmlformats.org/markup-compatibility/2006" xmlns:o="urn:schemas-microsoft-com:office:office" xmlns:r="http://schemas.openxmlformats.org/officeDocument/2006/relationships" xmlns:m="http://schemas.openxmlformats.org/officeDocument/2006/math" xmlns:v="urn:schemas-microsoft-com:vml" xmlns:wp14="http://schemas.microsoft.com/office/word/2010/wordprocessingDrawing" xmlns:wp="http://schemas.openxmlformats.org/drawingml/2006/wordprocessingDrawing" xmlns:w10="urn:schemas-microsoft-com:office:word" xmlns:w="http://schemas.openxmlformats.org/wordprocessingml/2006/main" xmlns:w14="http://schemas.microsoft.com/office/word/2010/wordml" xmlns:w15="http://schemas.microsoft.com/office/word/2012/wordml" xmlns:w16se="http://schemas.microsoft.com/office/word/2015/wordml/symex" xmlns:wpg="http://schemas.microsoft.com/office/word/2010/wordprocessingGroup" xmlns:wpi="http://schemas.microsoft.com/office/word/2010/wordprocessingInk" xmlns:wne="http://schemas.microsoft.com/office/word/2006/wordml" xmlns:wps="http://schemas.microsoft.com/office/word/2010/wordprocessingShape" mc:Ignorable="w14 w15 w16se wp14">
+  <w:abstractNum w:abstractNumId="0" w15:restartNumberingAfterBreak="0">
     <w:nsid w:val="195D4642"/>
     <w:multiLevelType w:val="hybridMultilevel"/>
     <w:tmpl w:val="21FE84F0"/>
@@ -1731,7 +1677,7 @@
       </w:rPr>
     </w:lvl>
   </w:abstractNum>
-  <w:abstractNum w:abstractNumId="1">
+  <w:abstractNum w:abstractNumId="1" w15:restartNumberingAfterBreak="0">
     <w:nsid w:val="3141562A"/>
     <w:multiLevelType w:val="hybridMultilevel"/>
     <w:tmpl w:val="88221484"/>
@@ -1817,7 +1763,7 @@
       </w:pPr>
     </w:lvl>
   </w:abstractNum>
-  <w:abstractNum w:abstractNumId="2">
+  <w:abstractNum w:abstractNumId="2" w15:restartNumberingAfterBreak="0">
     <w:nsid w:val="6260528E"/>
     <w:multiLevelType w:val="hybridMultilevel"/>
     <w:tmpl w:val="9A80CE06"/>
@@ -1943,7 +1889,7 @@
 </file>
 
 <file path=word/styles.xml><?xml version="1.0" encoding="utf-8"?>
-<w:styles xmlns:mc="http://schemas.openxmlformats.org/markup-compatibility/2006" xmlns:r="http://schemas.openxmlformats.org/officeDocument/2006/relationships" xmlns:w="http://schemas.openxmlformats.org/wordprocessingml/2006/main" xmlns:w14="http://schemas.microsoft.com/office/word/2010/wordml" xmlns:w15="http://schemas.microsoft.com/office/word/2012/wordml" mc:Ignorable="w14 w15">
+<w:styles xmlns:mc="http://schemas.openxmlformats.org/markup-compatibility/2006" xmlns:r="http://schemas.openxmlformats.org/officeDocument/2006/relationships" xmlns:w="http://schemas.openxmlformats.org/wordprocessingml/2006/main" xmlns:w14="http://schemas.microsoft.com/office/word/2010/wordml" xmlns:w15="http://schemas.microsoft.com/office/word/2012/wordml" xmlns:w16se="http://schemas.microsoft.com/office/word/2015/wordml/symex" mc:Ignorable="w14 w15 w16se">
   <w:docDefaults>
     <w:rPrDefault>
       <w:rPr>
@@ -1955,7 +1901,7 @@
     </w:rPrDefault>
     <w:pPrDefault/>
   </w:docDefaults>
-  <w:latentStyles w:defLockedState="0" w:defUIPriority="99" w:defSemiHidden="0" w:defUnhideWhenUsed="0" w:defQFormat="0" w:count="382">
+  <w:latentStyles w:defLockedState="0" w:defUIPriority="99" w:defSemiHidden="0" w:defUnhideWhenUsed="0" w:defQFormat="0" w:count="374">
     <w:lsdException w:name="Normal" w:uiPriority="0" w:qFormat="1"/>
     <w:lsdException w:name="heading 1" w:uiPriority="9" w:qFormat="1"/>
     <w:lsdException w:name="heading 2" w:semiHidden="1" w:uiPriority="9" w:unhideWhenUsed="1" w:qFormat="1"/>
@@ -2112,15 +2058,6 @@
     <w:lsdException w:name="Balloon Text" w:semiHidden="1" w:unhideWhenUsed="1"/>
     <w:lsdException w:name="Table Grid" w:uiPriority="59"/>
     <w:lsdException w:name="Table Theme" w:semiHidden="1" w:unhideWhenUsed="1"/>
-    <w:lsdException w:name="Note Level 1" w:semiHidden="1" w:unhideWhenUsed="1"/>
-    <w:lsdException w:name="Note Level 2" w:semiHidden="1" w:unhideWhenUsed="1"/>
-    <w:lsdException w:name="Note Level 3" w:semiHidden="1" w:unhideWhenUsed="1"/>
-    <w:lsdException w:name="Note Level 4" w:semiHidden="1" w:unhideWhenUsed="1"/>
-    <w:lsdException w:name="Note Level 5" w:semiHidden="1" w:unhideWhenUsed="1"/>
-    <w:lsdException w:name="Note Level 6" w:semiHidden="1" w:unhideWhenUsed="1"/>
-    <w:lsdException w:name="Note Level 7" w:semiHidden="1" w:unhideWhenUsed="1"/>
-    <w:lsdException w:name="Note Level 8" w:semiHidden="1" w:unhideWhenUsed="1"/>
-    <w:lsdException w:name="Note Level 9" w:semiHidden="1" w:unhideWhenUsed="1"/>
     <w:lsdException w:name="Placeholder Text" w:semiHidden="1"/>
     <w:lsdException w:name="No Spacing" w:uiPriority="1" w:qFormat="1"/>
     <w:lsdException w:name="Light Shading" w:uiPriority="60"/>
@@ -2602,7 +2539,6 @@
     <w:uiPriority w:val="59"/>
     <w:rsid w:val="00483A8D"/>
     <w:tblPr>
-      <w:tblInd w:w="0" w:type="dxa"/>
       <w:tblBorders>
         <w:top w:val="single" w:sz="4" w:space="0" w:color="auto"/>
         <w:left w:val="single" w:sz="4" w:space="0" w:color="auto"/>
@@ -2611,12 +2547,6 @@
         <w:insideH w:val="single" w:sz="4" w:space="0" w:color="auto"/>
         <w:insideV w:val="single" w:sz="4" w:space="0" w:color="auto"/>
       </w:tblBorders>
-      <w:tblCellMar>
-        <w:top w:w="0" w:type="dxa"/>
-        <w:left w:w="108" w:type="dxa"/>
-        <w:bottom w:w="0" w:type="dxa"/>
-        <w:right w:w="108" w:type="dxa"/>
-      </w:tblCellMar>
     </w:tblPr>
   </w:style>
   <w:style w:type="character" w:styleId="FollowedHyperlink">
@@ -2629,6 +2559,18 @@
     <w:rPr>
       <w:color w:val="800080" w:themeColor="followedHyperlink"/>
       <w:u w:val="single"/>
+    </w:rPr>
+  </w:style>
+  <w:style w:type="character" w:styleId="Mention">
+    <w:name w:val="Mention"/>
+    <w:basedOn w:val="DefaultParagraphFont"/>
+    <w:uiPriority w:val="99"/>
+    <w:semiHidden/>
+    <w:unhideWhenUsed/>
+    <w:rsid w:val="003E6E51"/>
+    <w:rPr>
+      <w:color w:val="2B579A"/>
+      <w:shd w:val="clear" w:color="auto" w:fill="E6E6E6"/>
     </w:rPr>
   </w:style>
 </w:styles>

</xml_diff>